<commit_message>
Several changes: - User / admin can now add new program. - Changed progs table schema & added new table schools - updated template file
</commit_message>
<xml_diff>
--- a/files/tmpl.docx
+++ b/files/tmpl.docx
@@ -23,7 +23,24 @@
           <w:sz w:val="32"/>
           <w:szCs w:val="32"/>
         </w:rPr>
-        <w:t>${sch1}</w:t>
+        <w:t>${s1</w:t>
+      </w:r>
+      <w:r>
+        <w:rPr>
+          <w:b/>
+          <w:sz w:val="32"/>
+          <w:szCs w:val="32"/>
+          <w:lang w:val="en-US"/>
+        </w:rPr>
+        <w:t>name</w:t>
+      </w:r>
+      <w:r>
+        <w:rPr>
+          <w:b/>
+          <w:sz w:val="32"/>
+          <w:szCs w:val="32"/>
+        </w:rPr>
+        <w:t>}</w:t>
       </w:r>
     </w:p>
     <w:p>
@@ -163,7 +180,26 @@
           <w:sz w:val="24"/>
           <w:szCs w:val="24"/>
         </w:rPr>
-        <w:t>sch2</w:t>
+        <w:t>s</w:t>
+      </w:r>
+      <w:r>
+        <w:rPr>
+          <w:rFonts w:ascii="Arial" w:eastAsia="Arial" w:hAnsi="Arial" w:cs="Arial"/>
+          <w:b/>
+          <w:sz w:val="24"/>
+          <w:szCs w:val="24"/>
+        </w:rPr>
+        <w:t>2</w:t>
+      </w:r>
+      <w:r>
+        <w:rPr>
+          <w:rFonts w:ascii="Arial" w:eastAsia="Arial" w:hAnsi="Arial" w:cs="Arial"/>
+          <w:b/>
+          <w:sz w:val="24"/>
+          <w:szCs w:val="24"/>
+          <w:lang w:val="en-US"/>
+        </w:rPr>
+        <w:t>name</w:t>
       </w:r>
       <w:r>
         <w:rPr>
@@ -298,7 +334,19 @@
           <w:szCs w:val="20"/>
           <w:shd w:val="clear" w:color="auto" w:fill="F3F3F3"/>
         </w:rPr>
-        <w:t>Υπότιτλος, υποθέματα προγράμματος</w:t>
+        <w:t>Υπότιτλος, υποθέματ</w:t>
+      </w:r>
+      <w:bookmarkStart w:id="0" w:name="_GoBack"/>
+      <w:bookmarkEnd w:id="0"/>
+      <w:r>
+        <w:rPr>
+          <w:rFonts w:ascii="Arial" w:eastAsia="Arial" w:hAnsi="Arial" w:cs="Arial"/>
+          <w:b/>
+          <w:sz w:val="20"/>
+          <w:szCs w:val="20"/>
+          <w:shd w:val="clear" w:color="auto" w:fill="F3F3F3"/>
+        </w:rPr>
+        <w:t>α προγράμματος</w:t>
       </w:r>
     </w:p>
     <w:p>
@@ -697,16 +745,7 @@
           <w:rFonts w:ascii="Arial" w:eastAsia="Arial" w:hAnsi="Arial" w:cs="Arial"/>
           <w:i/>
         </w:rPr>
-        <w:t xml:space="preserve"> Υλοποίηση </w:t>
-      </w:r>
-      <w:bookmarkStart w:id="0" w:name="_GoBack"/>
-      <w:bookmarkEnd w:id="0"/>
-      <w:r>
-        <w:rPr>
-          <w:rFonts w:ascii="Arial" w:eastAsia="Arial" w:hAnsi="Arial" w:cs="Arial"/>
-          <w:i/>
-        </w:rPr>
-        <w:t xml:space="preserve">προγραμμάτων στο παρελθόν: </w:t>
+        <w:t xml:space="preserve"> Υλοποίηση προγραμμάτων στο παρελθόν: </w:t>
       </w:r>
       <w:r>
         <w:rPr>
@@ -2965,7 +3004,7 @@
   <a:extraClrSchemeLst/>
   <a:extLst>
     <a:ext uri="{05A4C25C-085E-4340-85A3-A5531E510DB2}">
-      <thm15:themeFamily xmlns:thm15="http://schemas.microsoft.com/office/thememl/2012/main" xmlns="" name="Office Theme" id="{62F939B6-93AF-4DB8-9C6B-D6C7DFDC589F}" vid="{4A3C46E8-61CC-4603-A589-7422A47A8E4A}"/>
+      <thm15:themeFamily xmlns="" xmlns:thm15="http://schemas.microsoft.com/office/thememl/2012/main" name="Office Theme" id="{62F939B6-93AF-4DB8-9C6B-D6C7DFDC589F}" vid="{4A3C46E8-61CC-4603-A589-7422A47A8E4A}"/>
     </a:ext>
   </a:extLst>
 </a:theme>

</xml_diff>

<commit_message>
Fixed exp.php to allow exporting & printing program details plus minor changes @ progs schema
</commit_message>
<xml_diff>
--- a/files/tmpl.docx
+++ b/files/tmpl.docx
@@ -58,7 +58,25 @@
         </w:rPr>
       </w:pPr>
       <w:r>
-        <w:t>Δήμος ${dimo}</w:t>
+        <w:t>Δήμος ${</w:t>
+      </w:r>
+      <w:r>
+        <w:rPr>
+          <w:lang w:val="en-US"/>
+        </w:rPr>
+        <w:t>s1</w:t>
+      </w:r>
+      <w:r>
+        <w:t>dimo</w:t>
+      </w:r>
+      <w:r>
+        <w:rPr>
+          <w:lang w:val="en-US"/>
+        </w:rPr>
+        <w:t>s</w:t>
+      </w:r>
+      <w:r>
+        <w:t>}</w:t>
       </w:r>
     </w:p>
     <w:p>
@@ -120,6 +138,18 @@
       <w:r>
         <w:t>Πράξη Ανάθεσης: ${praxi}</w:t>
       </w:r>
+      <w:r>
+        <w:t>/${</w:t>
+      </w:r>
+      <w:r>
+        <w:rPr>
+          <w:lang w:val="en-US"/>
+        </w:rPr>
+        <w:t>praxidate</w:t>
+      </w:r>
+      <w:r>
+        <w:t>}</w:t>
+      </w:r>
     </w:p>
     <w:p>
       <w:pPr>
@@ -130,16 +160,58 @@
         <w:spacing w:after="0" w:line="240" w:lineRule="auto"/>
         <w:jc w:val="center"/>
         <w:rPr>
-          <w:sz w:val="24"/>
-          <w:szCs w:val="24"/>
-        </w:rPr>
-      </w:pPr>
-      <w:r>
-        <w:rPr>
-          <w:sz w:val="24"/>
-          <w:szCs w:val="24"/>
-        </w:rPr>
-        <w:t>${princ1}    ${emails1}</w:t>
+          <w:sz w:val="20"/>
+          <w:szCs w:val="20"/>
+          <w:lang w:val="en-US"/>
+        </w:rPr>
+      </w:pPr>
+      <w:r>
+        <w:rPr>
+          <w:sz w:val="24"/>
+          <w:szCs w:val="24"/>
+          <w:lang w:val="en-US"/>
+        </w:rPr>
+        <w:t>${</w:t>
+      </w:r>
+      <w:r>
+        <w:rPr>
+          <w:sz w:val="24"/>
+          <w:szCs w:val="24"/>
+          <w:lang w:val="en-US"/>
+        </w:rPr>
+        <w:t>princ</w:t>
+      </w:r>
+      <w:r>
+        <w:rPr>
+          <w:sz w:val="24"/>
+          <w:szCs w:val="24"/>
+          <w:lang w:val="en-US"/>
+        </w:rPr>
+        <w:t xml:space="preserve">1}    </w:t>
+      </w:r>
+      <w:r>
+        <w:rPr>
+          <w:sz w:val="20"/>
+          <w:szCs w:val="20"/>
+          <w:lang w:val="en-US"/>
+        </w:rPr>
+        <w:t>${</w:t>
+      </w:r>
+      <w:r>
+        <w:rPr>
+          <w:sz w:val="20"/>
+          <w:szCs w:val="20"/>
+          <w:lang w:val="en-US"/>
+        </w:rPr>
+        <w:t>emails</w:t>
+      </w:r>
+      <w:r>
+        <w:rPr>
+          <w:sz w:val="20"/>
+          <w:szCs w:val="20"/>
+          <w:lang w:val="en-US"/>
+        </w:rPr>
+        <w:t>1}</w:t>
       </w:r>
     </w:p>
     <w:p>
@@ -150,6 +222,9 @@
         </w:tabs>
         <w:spacing w:after="0" w:line="240" w:lineRule="auto"/>
         <w:jc w:val="center"/>
+        <w:rPr>
+          <w:lang w:val="en-US"/>
+        </w:rPr>
       </w:pPr>
     </w:p>
     <w:p>
@@ -165,20 +240,23 @@
           <w:b/>
           <w:sz w:val="24"/>
           <w:szCs w:val="24"/>
-        </w:rPr>
-      </w:pPr>
-      <w:r>
-        <w:rPr>
-          <w:rFonts w:ascii="Arial" w:eastAsia="Arial" w:hAnsi="Arial" w:cs="Arial"/>
-        </w:rPr>
-        <w:t>${</w:t>
-      </w:r>
-      <w:r>
-        <w:rPr>
-          <w:rFonts w:ascii="Arial" w:eastAsia="Arial" w:hAnsi="Arial" w:cs="Arial"/>
-          <w:b/>
-          <w:sz w:val="24"/>
-          <w:szCs w:val="24"/>
+          <w:lang w:val="en-US"/>
+        </w:rPr>
+      </w:pPr>
+      <w:r>
+        <w:rPr>
+          <w:rFonts w:ascii="Arial" w:eastAsia="Arial" w:hAnsi="Arial" w:cs="Arial"/>
+          <w:lang w:val="en-US"/>
+        </w:rPr>
+        <w:t>${</w:t>
+      </w:r>
+      <w:r>
+        <w:rPr>
+          <w:rFonts w:ascii="Arial" w:eastAsia="Arial" w:hAnsi="Arial" w:cs="Arial"/>
+          <w:b/>
+          <w:sz w:val="24"/>
+          <w:szCs w:val="24"/>
+          <w:lang w:val="en-US"/>
         </w:rPr>
         <w:t>s</w:t>
       </w:r>
@@ -188,6 +266,7 @@
           <w:b/>
           <w:sz w:val="24"/>
           <w:szCs w:val="24"/>
+          <w:lang w:val="en-US"/>
         </w:rPr>
         <w:t>2</w:t>
       </w:r>
@@ -204,101 +283,85 @@
       <w:r>
         <w:rPr>
           <w:rFonts w:ascii="Arial" w:eastAsia="Arial" w:hAnsi="Arial" w:cs="Arial"/>
-        </w:rPr>
-        <w:t>}</w:t>
-      </w:r>
-      <w:r>
-        <w:rPr>
-          <w:rFonts w:ascii="Arial" w:eastAsia="Arial" w:hAnsi="Arial" w:cs="Arial"/>
-          <w:b/>
-          <w:sz w:val="24"/>
-          <w:szCs w:val="24"/>
+          <w:lang w:val="en-US"/>
+        </w:rPr>
+        <w:t>}</w:t>
+      </w:r>
+      <w:r>
+        <w:rPr>
+          <w:rFonts w:ascii="Arial" w:eastAsia="Arial" w:hAnsi="Arial" w:cs="Arial"/>
+          <w:b/>
+          <w:sz w:val="24"/>
+          <w:szCs w:val="24"/>
+          <w:lang w:val="en-US"/>
         </w:rPr>
         <w:t xml:space="preserve">  </w:t>
       </w:r>
       <w:r>
         <w:rPr>
-          <w:rFonts w:ascii="Arial" w:eastAsia="Arial" w:hAnsi="Arial" w:cs="Arial"/>
-        </w:rPr>
-        <w:t>${</w:t>
-      </w:r>
-      <w:r>
-        <w:rPr>
-          <w:rFonts w:ascii="Arial" w:eastAsia="Arial" w:hAnsi="Arial" w:cs="Arial"/>
-          <w:b/>
-          <w:sz w:val="24"/>
-          <w:szCs w:val="24"/>
-        </w:rPr>
-        <w:t>princ2</w:t>
-      </w:r>
-      <w:r>
-        <w:rPr>
-          <w:rFonts w:ascii="Arial" w:eastAsia="Arial" w:hAnsi="Arial" w:cs="Arial"/>
-        </w:rPr>
-        <w:t>}</w:t>
-      </w:r>
-      <w:r>
-        <w:rPr>
-          <w:rFonts w:ascii="Arial" w:eastAsia="Arial" w:hAnsi="Arial" w:cs="Arial"/>
-        </w:rPr>
-        <w:t xml:space="preserve"> </w:t>
-      </w:r>
-      <w:r>
-        <w:rPr>
-          <w:rFonts w:ascii="Arial" w:eastAsia="Arial" w:hAnsi="Arial" w:cs="Arial"/>
-          <w:b/>
-          <w:sz w:val="24"/>
-          <w:szCs w:val="24"/>
-        </w:rPr>
-        <w:t xml:space="preserve"> </w:t>
-      </w:r>
-      <w:r>
-        <w:rPr>
-          <w:rFonts w:ascii="Arial" w:eastAsia="Arial" w:hAnsi="Arial" w:cs="Arial"/>
-        </w:rPr>
-        <w:t>${</w:t>
-      </w:r>
-      <w:r>
-        <w:rPr>
-          <w:rFonts w:ascii="Arial" w:eastAsia="Arial" w:hAnsi="Arial" w:cs="Arial"/>
-          <w:b/>
-          <w:sz w:val="24"/>
-          <w:szCs w:val="24"/>
-        </w:rPr>
-        <w:t>emails2</w:t>
-      </w:r>
-      <w:r>
-        <w:rPr>
-          <w:rFonts w:ascii="Arial" w:eastAsia="Arial" w:hAnsi="Arial" w:cs="Arial"/>
-        </w:rPr>
-        <w:t>}</w:t>
-      </w:r>
-      <w:r>
-        <w:rPr>
-          <w:rFonts w:ascii="Arial" w:eastAsia="Arial" w:hAnsi="Arial" w:cs="Arial"/>
-          <w:b/>
-          <w:sz w:val="24"/>
-          <w:szCs w:val="24"/>
-        </w:rPr>
-        <w:t xml:space="preserve"> </w:t>
-      </w:r>
-      <w:r>
-        <w:rPr>
-          <w:rFonts w:ascii="Arial" w:eastAsia="Arial" w:hAnsi="Arial" w:cs="Arial"/>
-          <w:b/>
-          <w:sz w:val="24"/>
-          <w:szCs w:val="24"/>
-        </w:rPr>
-        <w:t xml:space="preserve"> </w:t>
-      </w:r>
-      <w:r>
-        <w:rPr>
-          <w:rFonts w:ascii="Arial" w:eastAsia="Arial" w:hAnsi="Arial" w:cs="Arial"/>
-          <w:b/>
-          <w:sz w:val="24"/>
-          <w:szCs w:val="24"/>
-        </w:rPr>
-        <w:t xml:space="preserve"> </w:t>
+          <w:sz w:val="24"/>
+          <w:szCs w:val="24"/>
+          <w:lang w:val="en-US"/>
+        </w:rPr>
+        <w:t>${</w:t>
+      </w:r>
+      <w:r>
+        <w:rPr>
+          <w:sz w:val="24"/>
+          <w:szCs w:val="24"/>
+          <w:lang w:val="en-US"/>
+        </w:rPr>
+        <w:t>princ</w:t>
+      </w:r>
+      <w:r>
+        <w:rPr>
+          <w:sz w:val="24"/>
+          <w:szCs w:val="24"/>
+          <w:lang w:val="en-US"/>
+        </w:rPr>
+        <w:t>2</w:t>
+      </w:r>
+      <w:r>
+        <w:rPr>
+          <w:sz w:val="24"/>
+          <w:szCs w:val="24"/>
+          <w:lang w:val="en-US"/>
+        </w:rPr>
+        <w:t xml:space="preserve">}    </w:t>
+      </w:r>
+      <w:r>
+        <w:rPr>
+          <w:sz w:val="20"/>
+          <w:szCs w:val="20"/>
+          <w:lang w:val="en-US"/>
+        </w:rPr>
+        <w:t>${</w:t>
+      </w:r>
+      <w:r>
+        <w:rPr>
+          <w:sz w:val="20"/>
+          <w:szCs w:val="20"/>
+          <w:lang w:val="en-US"/>
+        </w:rPr>
+        <w:t>emails</w:t>
+      </w:r>
+      <w:r>
+        <w:rPr>
+          <w:sz w:val="20"/>
+          <w:szCs w:val="20"/>
+          <w:lang w:val="en-US"/>
+        </w:rPr>
+        <w:t>2</w:t>
+      </w:r>
+      <w:bookmarkStart w:id="0" w:name="_GoBack"/>
+      <w:bookmarkEnd w:id="0"/>
+      <w:r>
+        <w:rPr>
+          <w:sz w:val="20"/>
+          <w:szCs w:val="20"/>
+          <w:lang w:val="en-US"/>
+        </w:rPr>
+        <w:t>}</w:t>
       </w:r>
     </w:p>
     <w:p>
@@ -334,19 +397,7 @@
           <w:szCs w:val="20"/>
           <w:shd w:val="clear" w:color="auto" w:fill="F3F3F3"/>
         </w:rPr>
-        <w:t>Υπότιτλος, υποθέματ</w:t>
-      </w:r>
-      <w:bookmarkStart w:id="0" w:name="_GoBack"/>
-      <w:bookmarkEnd w:id="0"/>
-      <w:r>
-        <w:rPr>
-          <w:rFonts w:ascii="Arial" w:eastAsia="Arial" w:hAnsi="Arial" w:cs="Arial"/>
-          <w:b/>
-          <w:sz w:val="20"/>
-          <w:szCs w:val="20"/>
-          <w:shd w:val="clear" w:color="auto" w:fill="F3F3F3"/>
-        </w:rPr>
-        <w:t>α προγράμματος</w:t>
+        <w:t>Υπότιτλος, υποθέματα προγράμματος</w:t>
       </w:r>
     </w:p>
     <w:p>
@@ -1144,7 +1195,117 @@
           <w:sz w:val="24"/>
           <w:szCs w:val="24"/>
         </w:rPr>
-        <w:t>${grade} με ${Nr} μαθητές</w:t>
+        <w:t>${grade} με ${</w:t>
+      </w:r>
+      <w:r>
+        <w:rPr>
+          <w:rFonts w:ascii="Arial" w:eastAsia="Arial" w:hAnsi="Arial" w:cs="Arial"/>
+          <w:sz w:val="24"/>
+          <w:szCs w:val="24"/>
+          <w:lang w:val="en-US"/>
+        </w:rPr>
+        <w:t>nr</w:t>
+      </w:r>
+      <w:r>
+        <w:rPr>
+          <w:rFonts w:ascii="Arial" w:eastAsia="Arial" w:hAnsi="Arial" w:cs="Arial"/>
+          <w:sz w:val="24"/>
+          <w:szCs w:val="24"/>
+        </w:rPr>
+        <w:t>} μαθητές</w:t>
+      </w:r>
+      <w:r>
+        <w:rPr>
+          <w:rFonts w:ascii="Arial" w:eastAsia="Arial" w:hAnsi="Arial" w:cs="Arial"/>
+          <w:sz w:val="24"/>
+          <w:szCs w:val="24"/>
+        </w:rPr>
+        <w:t xml:space="preserve"> </w:t>
+      </w:r>
+      <w:r>
+        <w:rPr>
+          <w:rFonts w:ascii="Arial" w:eastAsia="Arial" w:hAnsi="Arial" w:cs="Arial"/>
+          <w:i/>
+          <w:sz w:val="24"/>
+          <w:szCs w:val="24"/>
+        </w:rPr>
+        <w:t>(${</w:t>
+      </w:r>
+      <w:r>
+        <w:rPr>
+          <w:rFonts w:ascii="Arial" w:eastAsia="Arial" w:hAnsi="Arial" w:cs="Arial"/>
+          <w:i/>
+          <w:sz w:val="24"/>
+          <w:szCs w:val="24"/>
+          <w:lang w:val="en-US"/>
+        </w:rPr>
+        <w:t>nr</w:t>
+      </w:r>
+      <w:r>
+        <w:rPr>
+          <w:rFonts w:ascii="Arial" w:eastAsia="Arial" w:hAnsi="Arial" w:cs="Arial"/>
+          <w:i/>
+          <w:sz w:val="24"/>
+          <w:szCs w:val="24"/>
+        </w:rPr>
+        <w:t>_</w:t>
+      </w:r>
+      <w:r>
+        <w:rPr>
+          <w:rFonts w:ascii="Arial" w:eastAsia="Arial" w:hAnsi="Arial" w:cs="Arial"/>
+          <w:i/>
+          <w:sz w:val="24"/>
+          <w:szCs w:val="24"/>
+          <w:lang w:val="en-US"/>
+        </w:rPr>
+        <w:t>boys</w:t>
+      </w:r>
+      <w:r>
+        <w:rPr>
+          <w:rFonts w:ascii="Arial" w:eastAsia="Arial" w:hAnsi="Arial" w:cs="Arial"/>
+          <w:i/>
+          <w:sz w:val="24"/>
+          <w:szCs w:val="24"/>
+        </w:rPr>
+        <w:t>} αγόρια, ${</w:t>
+      </w:r>
+      <w:r>
+        <w:rPr>
+          <w:rFonts w:ascii="Arial" w:eastAsia="Arial" w:hAnsi="Arial" w:cs="Arial"/>
+          <w:i/>
+          <w:sz w:val="24"/>
+          <w:szCs w:val="24"/>
+          <w:lang w:val="en-US"/>
+        </w:rPr>
+        <w:t>nr</w:t>
+      </w:r>
+      <w:r>
+        <w:rPr>
+          <w:rFonts w:ascii="Arial" w:eastAsia="Arial" w:hAnsi="Arial" w:cs="Arial"/>
+          <w:i/>
+          <w:sz w:val="24"/>
+          <w:szCs w:val="24"/>
+        </w:rPr>
+        <w:t>_</w:t>
+      </w:r>
+      <w:r>
+        <w:rPr>
+          <w:rFonts w:ascii="Arial" w:eastAsia="Arial" w:hAnsi="Arial" w:cs="Arial"/>
+          <w:i/>
+          <w:sz w:val="24"/>
+          <w:szCs w:val="24"/>
+          <w:lang w:val="en-US"/>
+        </w:rPr>
+        <w:t>girls</w:t>
+      </w:r>
+      <w:r>
+        <w:rPr>
+          <w:rFonts w:ascii="Arial" w:eastAsia="Arial" w:hAnsi="Arial" w:cs="Arial"/>
+          <w:i/>
+          <w:sz w:val="24"/>
+          <w:szCs w:val="24"/>
+        </w:rPr>
+        <w:t>} κορίτσια)</w:t>
       </w:r>
     </w:p>
     <w:p>
@@ -1243,27 +1404,9 @@
       <w:r>
         <w:rPr>
           <w:rFonts w:ascii="Arial" w:eastAsia="Arial" w:hAnsi="Arial" w:cs="Arial"/>
-        </w:rPr>
-        <w:t>1</w:t>
-      </w:r>
-      <w:r>
-        <w:rPr>
-          <w:rFonts w:ascii="Arial" w:eastAsia="Arial" w:hAnsi="Arial" w:cs="Arial"/>
-        </w:rPr>
-        <w:t>}, ${</w:t>
-      </w:r>
-      <w:r>
-        <w:rPr>
-          <w:rFonts w:ascii="Arial" w:eastAsia="Arial" w:hAnsi="Arial" w:cs="Arial"/>
-          <w:lang w:val="en-US"/>
-        </w:rPr>
-        <w:t>for</w:t>
-      </w:r>
-      <w:r>
-        <w:rPr>
-          <w:rFonts w:ascii="Arial" w:eastAsia="Arial" w:hAnsi="Arial" w:cs="Arial"/>
-        </w:rPr>
-        <w:t>2</w:t>
+          <w:lang w:val="en-US"/>
+        </w:rPr>
+        <w:t>eis</w:t>
       </w:r>
       <w:r>
         <w:rPr>
@@ -1584,7 +1727,17 @@
           <w:szCs w:val="20"/>
           <w:shd w:val="clear" w:color="auto" w:fill="F3F3F3"/>
         </w:rPr>
-        <w:t>Ενδεικτικές δράσεις προγράμματος</w:t>
+        <w:t>Τρόποι διάχυσης</w:t>
+      </w:r>
+      <w:r>
+        <w:rPr>
+          <w:rFonts w:ascii="Arial" w:eastAsia="Arial" w:hAnsi="Arial" w:cs="Arial"/>
+          <w:b/>
+          <w:sz w:val="20"/>
+          <w:szCs w:val="20"/>
+          <w:shd w:val="clear" w:color="auto" w:fill="F3F3F3"/>
+        </w:rPr>
+        <w:t xml:space="preserve"> προγράμματος</w:t>
       </w:r>
     </w:p>
     <w:p>
@@ -1595,26 +1748,48 @@
         </w:tabs>
         <w:spacing w:after="0" w:line="240" w:lineRule="auto"/>
         <w:jc w:val="center"/>
-      </w:pPr>
-      <w:r>
-        <w:rPr>
-          <w:rFonts w:ascii="Arial" w:eastAsia="Arial" w:hAnsi="Arial" w:cs="Arial"/>
-        </w:rPr>
-        <w:t>${</w:t>
-      </w:r>
-      <w:r>
-        <w:rPr>
-          <w:rFonts w:ascii="Arial" w:eastAsia="Arial" w:hAnsi="Arial" w:cs="Arial"/>
-          <w:sz w:val="24"/>
-          <w:szCs w:val="24"/>
-        </w:rPr>
-        <w:t>act</w:t>
-      </w:r>
-      <w:r>
-        <w:rPr>
-          <w:rFonts w:ascii="Arial" w:eastAsia="Arial" w:hAnsi="Arial" w:cs="Arial"/>
-        </w:rPr>
-        <w:t>}</w:t>
+        <w:rPr>
+          <w:rFonts w:ascii="Arial" w:eastAsia="Arial" w:hAnsi="Arial" w:cs="Arial"/>
+          <w:lang w:val="en-US"/>
+        </w:rPr>
+      </w:pPr>
+      <w:r>
+        <w:rPr>
+          <w:rFonts w:ascii="Arial" w:eastAsia="Arial" w:hAnsi="Arial" w:cs="Arial"/>
+        </w:rPr>
+        <w:t>${</w:t>
+      </w:r>
+      <w:r>
+        <w:rPr>
+          <w:rFonts w:ascii="Arial" w:eastAsia="Arial" w:hAnsi="Arial" w:cs="Arial"/>
+          <w:sz w:val="24"/>
+          <w:szCs w:val="24"/>
+          <w:lang w:val="en-US"/>
+        </w:rPr>
+        <w:t>diax</w:t>
+      </w:r>
+      <w:r>
+        <w:rPr>
+          <w:rFonts w:ascii="Arial" w:eastAsia="Arial" w:hAnsi="Arial" w:cs="Arial"/>
+        </w:rPr>
+        <w:t>}</w:t>
+      </w:r>
+    </w:p>
+    <w:p>
+      <w:pPr>
+        <w:tabs>
+          <w:tab w:val="left" w:pos="360"/>
+          <w:tab w:val="right" w:pos="9072"/>
+        </w:tabs>
+        <w:spacing w:after="0" w:line="240" w:lineRule="auto"/>
+        <w:jc w:val="center"/>
+      </w:pPr>
+      <w:r>
+        <w:rPr>
+          <w:rFonts w:ascii="Arial" w:eastAsia="Arial" w:hAnsi="Arial" w:cs="Arial"/>
+          <w:lang w:val="en-US"/>
+        </w:rPr>
+        <w:t>${diax_other}</w:t>
       </w:r>
     </w:p>
     <w:p>
@@ -3004,7 +3179,7 @@
   <a:extraClrSchemeLst/>
   <a:extLst>
     <a:ext uri="{05A4C25C-085E-4340-85A3-A5531E510DB2}">
-      <thm15:themeFamily xmlns="" xmlns:thm15="http://schemas.microsoft.com/office/thememl/2012/main" name="Office Theme" id="{62F939B6-93AF-4DB8-9C6B-D6C7DFDC589F}" vid="{4A3C46E8-61CC-4603-A589-7422A47A8E4A}"/>
+      <thm15:themeFamily xmlns:thm15="http://schemas.microsoft.com/office/thememl/2012/main" xmlns="" name="Office Theme" id="{62F939B6-93AF-4DB8-9C6B-D6C7DFDC589F}" vid="{4A3C46E8-61CC-4603-A589-7422A47A8E4A}"/>
     </a:ext>
   </a:extLst>
 </a:theme>

</xml_diff>